<commit_message>
MAJ Doc explaination for exam
</commit_message>
<xml_diff>
--- a/Creer-administrer-une-base-de-donnees_Florian_RICHARD.docx
+++ b/Creer-administrer-une-base-de-donnees_Florian_RICHARD.docx
@@ -711,7 +711,14 @@
           <w:sz w:val="21"/>
           <w:szCs w:val="21"/>
         </w:rPr>
-        <w:t xml:space="preserve"> du projet : ……………</w:t>
+        <w:t xml:space="preserve"> du projet : </w:t>
+      </w:r>
+      <w:r>
+        <w:rPr>
+          <w:sz w:val="21"/>
+          <w:szCs w:val="21"/>
+        </w:rPr>
+        <w:t>https://github.com/flow01-lab/CineBooking-BDD-Eval-Train.git</w:t>
       </w:r>
     </w:p>
     <w:p>

</xml_diff>

<commit_message>
UD 2 doc exam
</commit_message>
<xml_diff>
--- a/Creer-administrer-une-base-de-donnees_Florian_RICHARD.docx
+++ b/Creer-administrer-une-base-de-donnees_Florian_RICHARD.docx
@@ -2415,49 +2415,15 @@
           <w:sz w:val="21"/>
           <w:szCs w:val="21"/>
         </w:rPr>
+        <w:t>e</w:t>
+      </w:r>
+      <w:r>
+        <w:rPr>
+          <w:color w:val="000000"/>
+          <w:sz w:val="21"/>
+          <w:szCs w:val="21"/>
+        </w:rPr>
         <w:t>, avec l’instruction CREATE DATABASE, pour faciliter l’importation dans votre Gestionnaire de Base de Données.</w:t>
-      </w:r>
-    </w:p>
-    <w:p>
-      <w:pPr>
-        <w:pBdr>
-          <w:top w:val="single" w:sz="4" w:space="1" w:color="auto"/>
-          <w:left w:val="single" w:sz="4" w:space="1" w:color="auto"/>
-          <w:bottom w:val="single" w:sz="4" w:space="1" w:color="auto"/>
-          <w:right w:val="single" w:sz="4" w:space="1" w:color="auto"/>
-          <w:between w:val="nil"/>
-        </w:pBdr>
-        <w:rPr>
-          <w:color w:val="000000"/>
-          <w:sz w:val="21"/>
-          <w:szCs w:val="21"/>
-        </w:rPr>
-      </w:pPr>
-      <w:r>
-        <w:rPr>
-          <w:color w:val="000000"/>
-          <w:sz w:val="21"/>
-          <w:szCs w:val="21"/>
-        </w:rPr>
-        <w:t xml:space="preserve">À noter qu’aucun administrateur n’a été créer pour la gestion, afin de </w:t>
-      </w:r>
-      <w:proofErr w:type="gramStart"/>
-      <w:r>
-        <w:rPr>
-          <w:color w:val="000000"/>
-          <w:sz w:val="21"/>
-          <w:szCs w:val="21"/>
-        </w:rPr>
-        <w:t>facilité</w:t>
-      </w:r>
-      <w:proofErr w:type="gramEnd"/>
-      <w:r>
-        <w:rPr>
-          <w:color w:val="000000"/>
-          <w:sz w:val="21"/>
-          <w:szCs w:val="21"/>
-        </w:rPr>
-        <w:t xml:space="preserve"> l’importation pour l’évaluation.</w:t>
       </w:r>
     </w:p>
     <w:sectPr>

</xml_diff>

<commit_message>
UD Doc Exam with add contents
</commit_message>
<xml_diff>
--- a/Creer-administrer-une-base-de-donnees_Florian_RICHARD.docx
+++ b/Creer-administrer-une-base-de-donnees_Florian_RICHARD.docx
@@ -2424,6 +2424,56 @@
           <w:szCs w:val="21"/>
         </w:rPr>
         <w:t>, avec l’instruction CREATE DATABASE, pour faciliter l’importation dans votre Gestionnaire de Base de Données.</w:t>
+      </w:r>
+    </w:p>
+    <w:p>
+      <w:pPr>
+        <w:pBdr>
+          <w:top w:val="single" w:sz="4" w:space="1" w:color="auto"/>
+          <w:left w:val="single" w:sz="4" w:space="1" w:color="auto"/>
+          <w:bottom w:val="single" w:sz="4" w:space="1" w:color="auto"/>
+          <w:right w:val="single" w:sz="4" w:space="1" w:color="auto"/>
+          <w:between w:val="nil"/>
+        </w:pBdr>
+        <w:rPr>
+          <w:color w:val="000000"/>
+          <w:sz w:val="21"/>
+          <w:szCs w:val="21"/>
+        </w:rPr>
+      </w:pPr>
+      <w:r>
+        <w:rPr>
+          <w:color w:val="000000"/>
+          <w:sz w:val="21"/>
+          <w:szCs w:val="21"/>
+        </w:rPr>
+        <w:t xml:space="preserve">Fichier </w:t>
+      </w:r>
+      <w:r>
+        <w:rPr>
+          <w:color w:val="000000"/>
+          <w:sz w:val="21"/>
+          <w:szCs w:val="21"/>
+        </w:rPr>
+        <w:t>.</w:t>
+      </w:r>
+      <w:proofErr w:type="spellStart"/>
+      <w:r>
+        <w:rPr>
+          <w:color w:val="000000"/>
+          <w:sz w:val="21"/>
+          <w:szCs w:val="21"/>
+        </w:rPr>
+        <w:t>pdf</w:t>
+      </w:r>
+      <w:proofErr w:type="spellEnd"/>
+      <w:r>
+        <w:rPr>
+          <w:color w:val="000000"/>
+          <w:sz w:val="21"/>
+          <w:szCs w:val="21"/>
+        </w:rPr>
+        <w:t xml:space="preserve"> du schéma Digramme de Classe ULM pour la base de données</w:t>
       </w:r>
     </w:p>
     <w:sectPr>

</xml_diff>